<commit_message>
sua header va footer
</commit_message>
<xml_diff>
--- a/phan-tich-tinh-nang-va-csdl.docx
+++ b/phan-tich-tinh-nang-va-csdl.docx
@@ -606,6 +606,90 @@
           <w:sz w:val="26"/>
           <w:szCs w:val="26"/>
         </w:rPr>
+        <w:t xml:space="preserve">Trang chủ </w:t>
+      </w:r>
+      <w:r>
+        <w:rPr>
+          <w:rFonts w:ascii="Times New Roman" w:hAnsi="Times New Roman" w:cs="Times New Roman"/>
+          <w:sz w:val="26"/>
+          <w:szCs w:val="26"/>
+        </w:rPr>
+        <w:t>(Nhung)</w:t>
+      </w:r>
+    </w:p>
+    <w:p>
+      <w:pPr>
+        <w:spacing w:line="312" w:lineRule="auto"/>
+        <w:ind w:firstLine="720"/>
+        <w:jc w:val="both"/>
+        <w:rPr>
+          <w:rFonts w:ascii="Times New Roman" w:hAnsi="Times New Roman" w:cs="Times New Roman"/>
+          <w:sz w:val="26"/>
+          <w:szCs w:val="26"/>
+        </w:rPr>
+      </w:pPr>
+      <w:r>
+        <w:rPr>
+          <w:rFonts w:ascii="Times New Roman" w:hAnsi="Times New Roman" w:cs="Times New Roman"/>
+          <w:sz w:val="26"/>
+          <w:szCs w:val="26"/>
+        </w:rPr>
+        <w:t xml:space="preserve">Thanh toán </w:t>
+      </w:r>
+      <w:r>
+        <w:rPr>
+          <w:rFonts w:ascii="Times New Roman" w:hAnsi="Times New Roman" w:cs="Times New Roman"/>
+          <w:sz w:val="26"/>
+          <w:szCs w:val="26"/>
+        </w:rPr>
+        <w:t>(Nhung)</w:t>
+      </w:r>
+    </w:p>
+    <w:p>
+      <w:pPr>
+        <w:spacing w:line="312" w:lineRule="auto"/>
+        <w:ind w:firstLine="720"/>
+        <w:jc w:val="both"/>
+        <w:rPr>
+          <w:rFonts w:ascii="Times New Roman" w:hAnsi="Times New Roman" w:cs="Times New Roman"/>
+          <w:sz w:val="26"/>
+          <w:szCs w:val="26"/>
+        </w:rPr>
+      </w:pPr>
+      <w:r>
+        <w:rPr>
+          <w:rFonts w:ascii="Times New Roman" w:hAnsi="Times New Roman" w:cs="Times New Roman"/>
+          <w:sz w:val="26"/>
+          <w:szCs w:val="26"/>
+        </w:rPr>
+        <w:t xml:space="preserve">Nhập thông tin để thanh toán </w:t>
+      </w:r>
+      <w:r>
+        <w:rPr>
+          <w:rFonts w:ascii="Times New Roman" w:hAnsi="Times New Roman" w:cs="Times New Roman"/>
+          <w:sz w:val="26"/>
+          <w:szCs w:val="26"/>
+        </w:rPr>
+        <w:t>(Nhung)</w:t>
+      </w:r>
+    </w:p>
+    <w:p>
+      <w:pPr>
+        <w:spacing w:line="312" w:lineRule="auto"/>
+        <w:ind w:firstLine="720"/>
+        <w:jc w:val="both"/>
+        <w:rPr>
+          <w:rFonts w:ascii="Times New Roman" w:hAnsi="Times New Roman" w:cs="Times New Roman"/>
+          <w:sz w:val="26"/>
+          <w:szCs w:val="26"/>
+        </w:rPr>
+      </w:pPr>
+      <w:r>
+        <w:rPr>
+          <w:rFonts w:ascii="Times New Roman" w:hAnsi="Times New Roman" w:cs="Times New Roman"/>
+          <w:sz w:val="26"/>
+          <w:szCs w:val="26"/>
+        </w:rPr>
         <w:t>Đăng kí</w:t>
       </w:r>
       <w:r>
@@ -642,6 +726,27 @@
           <w:sz w:val="26"/>
           <w:szCs w:val="26"/>
         </w:rPr>
+        <w:lastRenderedPageBreak/>
+        <w:t>Trang list (Công)</w:t>
+      </w:r>
+    </w:p>
+    <w:p>
+      <w:pPr>
+        <w:spacing w:line="312" w:lineRule="auto"/>
+        <w:ind w:firstLine="720"/>
+        <w:jc w:val="both"/>
+        <w:rPr>
+          <w:rFonts w:ascii="Times New Roman" w:hAnsi="Times New Roman" w:cs="Times New Roman"/>
+          <w:sz w:val="26"/>
+          <w:szCs w:val="26"/>
+        </w:rPr>
+      </w:pPr>
+      <w:r>
+        <w:rPr>
+          <w:rFonts w:ascii="Times New Roman" w:hAnsi="Times New Roman" w:cs="Times New Roman"/>
+          <w:sz w:val="26"/>
+          <w:szCs w:val="26"/>
+        </w:rPr>
         <w:t>Đăng nhập</w:t>
       </w:r>
       <w:r>
@@ -652,81 +757,26 @@
         </w:rPr>
         <w:t xml:space="preserve"> ( Lan )</w:t>
       </w:r>
-    </w:p>
-    <w:p>
-      <w:pPr>
-        <w:spacing w:line="312" w:lineRule="auto"/>
-        <w:ind w:firstLine="720"/>
-        <w:jc w:val="both"/>
-        <w:rPr>
-          <w:rFonts w:ascii="Times New Roman" w:hAnsi="Times New Roman" w:cs="Times New Roman"/>
-          <w:sz w:val="26"/>
-          <w:szCs w:val="26"/>
-        </w:rPr>
-      </w:pPr>
-      <w:r>
-        <w:rPr>
-          <w:rFonts w:ascii="Times New Roman" w:hAnsi="Times New Roman" w:cs="Times New Roman"/>
-          <w:sz w:val="26"/>
-          <w:szCs w:val="26"/>
-        </w:rPr>
-        <w:t xml:space="preserve">Trang chủ </w:t>
-      </w:r>
-    </w:p>
-    <w:p>
-      <w:pPr>
-        <w:spacing w:line="312" w:lineRule="auto"/>
-        <w:ind w:firstLine="720"/>
-        <w:jc w:val="both"/>
-        <w:rPr>
-          <w:rFonts w:ascii="Times New Roman" w:hAnsi="Times New Roman" w:cs="Times New Roman"/>
-          <w:sz w:val="26"/>
-          <w:szCs w:val="26"/>
-        </w:rPr>
-      </w:pPr>
-      <w:r>
-        <w:rPr>
-          <w:rFonts w:ascii="Times New Roman" w:hAnsi="Times New Roman" w:cs="Times New Roman"/>
-          <w:sz w:val="26"/>
-          <w:szCs w:val="26"/>
-        </w:rPr>
-        <w:t>Trang list</w:t>
-      </w:r>
-      <w:r>
-        <w:rPr>
-          <w:rFonts w:ascii="Times New Roman" w:hAnsi="Times New Roman" w:cs="Times New Roman"/>
-          <w:sz w:val="26"/>
-          <w:szCs w:val="26"/>
-        </w:rPr>
-        <w:t xml:space="preserve"> </w:t>
-      </w:r>
-      <w:r>
-        <w:rPr>
-          <w:rFonts w:ascii="Times New Roman" w:hAnsi="Times New Roman" w:cs="Times New Roman"/>
-          <w:sz w:val="26"/>
-          <w:szCs w:val="26"/>
-        </w:rPr>
-        <w:t>(Công)</w:t>
-      </w:r>
-    </w:p>
-    <w:p>
-      <w:pPr>
-        <w:spacing w:line="312" w:lineRule="auto"/>
-        <w:ind w:firstLine="720"/>
-        <w:jc w:val="both"/>
-        <w:rPr>
-          <w:rFonts w:ascii="Times New Roman" w:hAnsi="Times New Roman" w:cs="Times New Roman"/>
-          <w:sz w:val="26"/>
-          <w:szCs w:val="26"/>
-        </w:rPr>
-      </w:pPr>
-      <w:r>
-        <w:rPr>
-          <w:rFonts w:ascii="Times New Roman" w:hAnsi="Times New Roman" w:cs="Times New Roman"/>
-          <w:sz w:val="26"/>
-          <w:szCs w:val="26"/>
-        </w:rPr>
-        <w:lastRenderedPageBreak/>
+      <w:bookmarkStart w:id="0" w:name="_GoBack"/>
+      <w:bookmarkEnd w:id="0"/>
+    </w:p>
+    <w:p>
+      <w:pPr>
+        <w:spacing w:line="312" w:lineRule="auto"/>
+        <w:ind w:firstLine="720"/>
+        <w:jc w:val="both"/>
+        <w:rPr>
+          <w:rFonts w:ascii="Times New Roman" w:hAnsi="Times New Roman" w:cs="Times New Roman"/>
+          <w:sz w:val="26"/>
+          <w:szCs w:val="26"/>
+        </w:rPr>
+      </w:pPr>
+      <w:r>
+        <w:rPr>
+          <w:rFonts w:ascii="Times New Roman" w:hAnsi="Times New Roman" w:cs="Times New Roman"/>
+          <w:sz w:val="26"/>
+          <w:szCs w:val="26"/>
+        </w:rPr>
         <w:t xml:space="preserve">Trang chi tiết </w:t>
       </w:r>
       <w:r>
@@ -744,62 +794,6 @@
           <w:szCs w:val="26"/>
         </w:rPr>
         <w:t>an)</w:t>
-      </w:r>
-    </w:p>
-    <w:p>
-      <w:pPr>
-        <w:spacing w:line="312" w:lineRule="auto"/>
-        <w:ind w:firstLine="720"/>
-        <w:jc w:val="both"/>
-        <w:rPr>
-          <w:rFonts w:ascii="Times New Roman" w:hAnsi="Times New Roman" w:cs="Times New Roman"/>
-          <w:sz w:val="26"/>
-          <w:szCs w:val="26"/>
-        </w:rPr>
-      </w:pPr>
-      <w:r>
-        <w:rPr>
-          <w:rFonts w:ascii="Times New Roman" w:hAnsi="Times New Roman" w:cs="Times New Roman"/>
-          <w:sz w:val="26"/>
-          <w:szCs w:val="26"/>
-        </w:rPr>
-        <w:t>Thanh toán</w:t>
-      </w:r>
-      <w:r>
-        <w:rPr>
-          <w:rFonts w:ascii="Times New Roman" w:hAnsi="Times New Roman" w:cs="Times New Roman"/>
-          <w:sz w:val="26"/>
-          <w:szCs w:val="26"/>
-        </w:rPr>
-        <w:t xml:space="preserve"> </w:t>
-      </w:r>
-    </w:p>
-    <w:p>
-      <w:pPr>
-        <w:spacing w:line="312" w:lineRule="auto"/>
-        <w:ind w:firstLine="720"/>
-        <w:jc w:val="both"/>
-        <w:rPr>
-          <w:rFonts w:ascii="Times New Roman" w:hAnsi="Times New Roman" w:cs="Times New Roman"/>
-          <w:sz w:val="26"/>
-          <w:szCs w:val="26"/>
-        </w:rPr>
-      </w:pPr>
-      <w:r>
-        <w:rPr>
-          <w:rFonts w:ascii="Times New Roman" w:hAnsi="Times New Roman" w:cs="Times New Roman"/>
-          <w:sz w:val="26"/>
-          <w:szCs w:val="26"/>
-        </w:rPr>
-        <w:t>Nhập thông tin để thanh toán</w:t>
-      </w:r>
-      <w:r>
-        <w:rPr>
-          <w:rFonts w:ascii="Times New Roman" w:hAnsi="Times New Roman" w:cs="Times New Roman"/>
-          <w:sz w:val="26"/>
-          <w:szCs w:val="26"/>
-        </w:rPr>
-        <w:t xml:space="preserve"> </w:t>
       </w:r>
     </w:p>
     <w:p>
@@ -1127,10 +1121,7 @@
         <w:t>7 ngày còn lại code chức năng</w:t>
       </w:r>
     </w:p>
-    <w:p>
-      <w:bookmarkStart w:id="0" w:name="_GoBack"/>
-      <w:bookmarkEnd w:id="0"/>
-    </w:p>
+    <w:p/>
     <w:sectPr>
       <w:pgSz w:w="12240" w:h="15840"/>
       <w:pgMar w:top="1440" w:right="1440" w:bottom="1440" w:left="1440" w:header="720" w:footer="720" w:gutter="0"/>

</xml_diff>

<commit_message>
sua trang error va them giao dien lich su dat tour
</commit_message>
<xml_diff>
--- a/phan-tich-tinh-nang-va-csdl.docx
+++ b/phan-tich-tinh-nang-va-csdl.docx
@@ -2,6 +2,45 @@
 <file path=word/document.xml><?xml version="1.0" encoding="utf-8"?>
 <w:document xmlns:wpc="http://schemas.microsoft.com/office/word/2010/wordprocessingCanvas" xmlns:mc="http://schemas.openxmlformats.org/markup-compatibility/2006" xmlns:o="urn:schemas-microsoft-com:office:office" xmlns:r="http://schemas.openxmlformats.org/officeDocument/2006/relationships" xmlns:m="http://schemas.openxmlformats.org/officeDocument/2006/math" xmlns:v="urn:schemas-microsoft-com:vml" xmlns:wp14="http://schemas.microsoft.com/office/word/2010/wordprocessingDrawing" xmlns:wp="http://schemas.openxmlformats.org/drawingml/2006/wordprocessingDrawing" xmlns:w10="urn:schemas-microsoft-com:office:word" xmlns:w="http://schemas.openxmlformats.org/wordprocessingml/2006/main" xmlns:w14="http://schemas.microsoft.com/office/word/2010/wordml" xmlns:wpg="http://schemas.microsoft.com/office/word/2010/wordprocessingGroup" xmlns:wpi="http://schemas.microsoft.com/office/word/2010/wordprocessingInk" xmlns:wne="http://schemas.microsoft.com/office/word/2006/wordml" xmlns:wps="http://schemas.microsoft.com/office/word/2010/wordprocessingShape" mc:Ignorable="w14 wp14">
   <w:body>
+    <w:p>
+      <w:pPr>
+        <w:spacing w:line="312" w:lineRule="auto"/>
+        <w:jc w:val="both"/>
+        <w:rPr>
+          <w:rFonts w:ascii="Times New Roman" w:hAnsi="Times New Roman" w:cs="Times New Roman"/>
+          <w:b/>
+          <w:bCs/>
+          <w:sz w:val="26"/>
+          <w:szCs w:val="26"/>
+        </w:rPr>
+      </w:pPr>
+    </w:p>
+    <w:p>
+      <w:pPr>
+        <w:spacing w:line="312" w:lineRule="auto"/>
+        <w:jc w:val="both"/>
+        <w:rPr>
+          <w:rFonts w:ascii="Times New Roman" w:hAnsi="Times New Roman" w:cs="Times New Roman"/>
+          <w:b/>
+          <w:bCs/>
+          <w:sz w:val="26"/>
+          <w:szCs w:val="26"/>
+        </w:rPr>
+      </w:pPr>
+    </w:p>
+    <w:p>
+      <w:pPr>
+        <w:spacing w:line="312" w:lineRule="auto"/>
+        <w:jc w:val="both"/>
+        <w:rPr>
+          <w:rFonts w:ascii="Times New Roman" w:hAnsi="Times New Roman" w:cs="Times New Roman"/>
+          <w:b/>
+          <w:bCs/>
+          <w:sz w:val="26"/>
+          <w:szCs w:val="26"/>
+        </w:rPr>
+      </w:pPr>
+    </w:p>
     <w:p>
       <w:pPr>
         <w:spacing w:line="312" w:lineRule="auto"/>
@@ -606,71 +645,47 @@
           <w:sz w:val="26"/>
           <w:szCs w:val="26"/>
         </w:rPr>
-        <w:t xml:space="preserve">Trang chủ </w:t>
-      </w:r>
-      <w:r>
-        <w:rPr>
-          <w:rFonts w:ascii="Times New Roman" w:hAnsi="Times New Roman" w:cs="Times New Roman"/>
-          <w:sz w:val="26"/>
-          <w:szCs w:val="26"/>
-        </w:rPr>
-        <w:t>(Nhung)</w:t>
-      </w:r>
-    </w:p>
-    <w:p>
-      <w:pPr>
-        <w:spacing w:line="312" w:lineRule="auto"/>
-        <w:ind w:firstLine="720"/>
-        <w:jc w:val="both"/>
-        <w:rPr>
-          <w:rFonts w:ascii="Times New Roman" w:hAnsi="Times New Roman" w:cs="Times New Roman"/>
-          <w:sz w:val="26"/>
-          <w:szCs w:val="26"/>
-        </w:rPr>
-      </w:pPr>
-      <w:r>
-        <w:rPr>
-          <w:rFonts w:ascii="Times New Roman" w:hAnsi="Times New Roman" w:cs="Times New Roman"/>
-          <w:sz w:val="26"/>
-          <w:szCs w:val="26"/>
-        </w:rPr>
-        <w:t xml:space="preserve">Thanh toán </w:t>
-      </w:r>
-      <w:r>
-        <w:rPr>
-          <w:rFonts w:ascii="Times New Roman" w:hAnsi="Times New Roman" w:cs="Times New Roman"/>
-          <w:sz w:val="26"/>
-          <w:szCs w:val="26"/>
-        </w:rPr>
-        <w:t>(Nhung)</w:t>
-      </w:r>
-    </w:p>
-    <w:p>
-      <w:pPr>
-        <w:spacing w:line="312" w:lineRule="auto"/>
-        <w:ind w:firstLine="720"/>
-        <w:jc w:val="both"/>
-        <w:rPr>
-          <w:rFonts w:ascii="Times New Roman" w:hAnsi="Times New Roman" w:cs="Times New Roman"/>
-          <w:sz w:val="26"/>
-          <w:szCs w:val="26"/>
-        </w:rPr>
-      </w:pPr>
-      <w:r>
-        <w:rPr>
-          <w:rFonts w:ascii="Times New Roman" w:hAnsi="Times New Roman" w:cs="Times New Roman"/>
-          <w:sz w:val="26"/>
-          <w:szCs w:val="26"/>
-        </w:rPr>
-        <w:t xml:space="preserve">Nhập thông tin để thanh toán </w:t>
-      </w:r>
-      <w:r>
-        <w:rPr>
-          <w:rFonts w:ascii="Times New Roman" w:hAnsi="Times New Roman" w:cs="Times New Roman"/>
-          <w:sz w:val="26"/>
-          <w:szCs w:val="26"/>
-        </w:rPr>
-        <w:t>(Nhung)</w:t>
+        <w:t>Trang chủ (Nhung)</w:t>
+      </w:r>
+    </w:p>
+    <w:p>
+      <w:pPr>
+        <w:spacing w:line="312" w:lineRule="auto"/>
+        <w:ind w:firstLine="720"/>
+        <w:jc w:val="both"/>
+        <w:rPr>
+          <w:rFonts w:ascii="Times New Roman" w:hAnsi="Times New Roman" w:cs="Times New Roman"/>
+          <w:sz w:val="26"/>
+          <w:szCs w:val="26"/>
+        </w:rPr>
+      </w:pPr>
+      <w:r>
+        <w:rPr>
+          <w:rFonts w:ascii="Times New Roman" w:hAnsi="Times New Roman" w:cs="Times New Roman"/>
+          <w:sz w:val="26"/>
+          <w:szCs w:val="26"/>
+        </w:rPr>
+        <w:t>Thanh toán (Nhung)</w:t>
+      </w:r>
+    </w:p>
+    <w:p>
+      <w:pPr>
+        <w:spacing w:line="312" w:lineRule="auto"/>
+        <w:ind w:firstLine="720"/>
+        <w:jc w:val="both"/>
+        <w:rPr>
+          <w:rFonts w:ascii="Times New Roman" w:hAnsi="Times New Roman" w:cs="Times New Roman"/>
+          <w:sz w:val="26"/>
+          <w:szCs w:val="26"/>
+        </w:rPr>
+      </w:pPr>
+      <w:r>
+        <w:rPr>
+          <w:rFonts w:ascii="Times New Roman" w:hAnsi="Times New Roman" w:cs="Times New Roman"/>
+          <w:sz w:val="26"/>
+          <w:szCs w:val="26"/>
+        </w:rPr>
+        <w:t>Nhập thông tin để thanh toán (Nhung)</w:t>
       </w:r>
     </w:p>
     <w:p>
@@ -757,371 +772,217 @@
         </w:rPr>
         <w:t xml:space="preserve"> ( Lan )</w:t>
       </w:r>
+    </w:p>
+    <w:p>
+      <w:pPr>
+        <w:spacing w:line="312" w:lineRule="auto"/>
+        <w:ind w:firstLine="720"/>
+        <w:jc w:val="both"/>
+        <w:rPr>
+          <w:rFonts w:ascii="Times New Roman" w:hAnsi="Times New Roman" w:cs="Times New Roman"/>
+          <w:sz w:val="26"/>
+          <w:szCs w:val="26"/>
+        </w:rPr>
+      </w:pPr>
+      <w:r>
+        <w:rPr>
+          <w:rFonts w:ascii="Times New Roman" w:hAnsi="Times New Roman" w:cs="Times New Roman"/>
+          <w:sz w:val="26"/>
+          <w:szCs w:val="26"/>
+        </w:rPr>
+        <w:t xml:space="preserve">Trang chi tiết </w:t>
+      </w:r>
+      <w:r>
+        <w:rPr>
+          <w:rFonts w:ascii="Times New Roman" w:hAnsi="Times New Roman" w:cs="Times New Roman"/>
+          <w:sz w:val="26"/>
+          <w:szCs w:val="26"/>
+        </w:rPr>
+        <w:t>(L</w:t>
+      </w:r>
+      <w:r>
+        <w:rPr>
+          <w:rFonts w:ascii="Times New Roman" w:hAnsi="Times New Roman" w:cs="Times New Roman"/>
+          <w:sz w:val="26"/>
+          <w:szCs w:val="26"/>
+        </w:rPr>
+        <w:t>an)</w:t>
+      </w:r>
+    </w:p>
+    <w:p>
+      <w:pPr>
+        <w:spacing w:line="312" w:lineRule="auto"/>
+        <w:ind w:firstLine="720"/>
+        <w:jc w:val="both"/>
+        <w:rPr>
+          <w:rFonts w:ascii="Times New Roman" w:hAnsi="Times New Roman" w:cs="Times New Roman"/>
+          <w:sz w:val="26"/>
+          <w:szCs w:val="26"/>
+        </w:rPr>
+      </w:pPr>
+      <w:r>
+        <w:rPr>
+          <w:rFonts w:ascii="Times New Roman" w:hAnsi="Times New Roman" w:cs="Times New Roman"/>
+          <w:sz w:val="26"/>
+          <w:szCs w:val="26"/>
+        </w:rPr>
+        <w:softHyphen/>
+      </w:r>
+      <w:r>
+        <w:rPr>
+          <w:rFonts w:ascii="Times New Roman" w:hAnsi="Times New Roman" w:cs="Times New Roman"/>
+          <w:sz w:val="26"/>
+          <w:szCs w:val="26"/>
+        </w:rPr>
+        <w:softHyphen/>
+      </w:r>
+      <w:r>
+        <w:rPr>
+          <w:rFonts w:ascii="Times New Roman" w:hAnsi="Times New Roman" w:cs="Times New Roman"/>
+          <w:sz w:val="26"/>
+          <w:szCs w:val="26"/>
+        </w:rPr>
+        <w:softHyphen/>
+      </w:r>
+      <w:r>
+        <w:rPr>
+          <w:rFonts w:ascii="Times New Roman" w:hAnsi="Times New Roman" w:cs="Times New Roman"/>
+          <w:sz w:val="26"/>
+          <w:szCs w:val="26"/>
+        </w:rPr>
+        <w:softHyphen/>
+      </w:r>
+      <w:r>
+        <w:rPr>
+          <w:rFonts w:ascii="Times New Roman" w:hAnsi="Times New Roman" w:cs="Times New Roman"/>
+          <w:sz w:val="26"/>
+          <w:szCs w:val="26"/>
+        </w:rPr>
+        <w:softHyphen/>
+      </w:r>
+      <w:r>
+        <w:rPr>
+          <w:rFonts w:ascii="Times New Roman" w:hAnsi="Times New Roman" w:cs="Times New Roman"/>
+          <w:sz w:val="26"/>
+          <w:szCs w:val="26"/>
+        </w:rPr>
+        <w:softHyphen/>
+      </w:r>
+      <w:r>
+        <w:rPr>
+          <w:rFonts w:ascii="Times New Roman" w:hAnsi="Times New Roman" w:cs="Times New Roman"/>
+          <w:sz w:val="26"/>
+          <w:szCs w:val="26"/>
+        </w:rPr>
+        <w:softHyphen/>
+      </w:r>
+      <w:r>
+        <w:rPr>
+          <w:rFonts w:ascii="Times New Roman" w:hAnsi="Times New Roman" w:cs="Times New Roman"/>
+          <w:sz w:val="26"/>
+          <w:szCs w:val="26"/>
+        </w:rPr>
+        <w:softHyphen/>
+      </w:r>
+      <w:r>
+        <w:rPr>
+          <w:rFonts w:ascii="Times New Roman" w:hAnsi="Times New Roman" w:cs="Times New Roman"/>
+          <w:sz w:val="26"/>
+          <w:szCs w:val="26"/>
+        </w:rPr>
+        <w:softHyphen/>
+      </w:r>
+      <w:r>
+        <w:rPr>
+          <w:rFonts w:ascii="Times New Roman" w:hAnsi="Times New Roman" w:cs="Times New Roman"/>
+          <w:sz w:val="26"/>
+          <w:szCs w:val="26"/>
+        </w:rPr>
+        <w:softHyphen/>
+      </w:r>
+      <w:r>
+        <w:rPr>
+          <w:rFonts w:ascii="Times New Roman" w:hAnsi="Times New Roman" w:cs="Times New Roman"/>
+          <w:sz w:val="26"/>
+          <w:szCs w:val="26"/>
+        </w:rPr>
+        <w:softHyphen/>
+      </w:r>
+    </w:p>
+    <w:p>
+      <w:pPr>
+        <w:spacing w:line="312" w:lineRule="auto"/>
+        <w:jc w:val="both"/>
+        <w:rPr>
+          <w:rFonts w:ascii="Times New Roman" w:hAnsi="Times New Roman" w:cs="Times New Roman"/>
+          <w:b/>
+          <w:sz w:val="26"/>
+          <w:szCs w:val="26"/>
+        </w:rPr>
+      </w:pPr>
+      <w:r>
+        <w:rPr>
+          <w:rFonts w:ascii="Times New Roman" w:hAnsi="Times New Roman" w:cs="Times New Roman"/>
+          <w:b/>
+          <w:sz w:val="26"/>
+          <w:szCs w:val="26"/>
+        </w:rPr>
+        <w:t>Admin:</w:t>
+      </w:r>
+      <w:r>
+        <w:rPr>
+          <w:rFonts w:ascii="Times New Roman" w:hAnsi="Times New Roman" w:cs="Times New Roman"/>
+          <w:sz w:val="26"/>
+          <w:szCs w:val="26"/>
+        </w:rPr>
+        <w:br/>
+        <w:t xml:space="preserve">Với người quản trị viên của web, họ sẽ có nhiệm vụ thêm mới các tour du lịch, cập nhật lại các địa điểm du lịch, giá thành hoặc các thông tin khác của tour. </w:t>
+      </w:r>
+    </w:p>
+    <w:p>
+      <w:pPr>
+        <w:spacing w:line="312" w:lineRule="auto"/>
+        <w:ind w:firstLine="720"/>
+        <w:jc w:val="both"/>
+        <w:rPr>
+          <w:rFonts w:ascii="Times New Roman" w:hAnsi="Times New Roman" w:cs="Times New Roman"/>
+          <w:sz w:val="26"/>
+          <w:szCs w:val="26"/>
+        </w:rPr>
+      </w:pPr>
+      <w:r>
+        <w:rPr>
+          <w:rFonts w:ascii="Times New Roman" w:hAnsi="Times New Roman" w:cs="Times New Roman"/>
+          <w:sz w:val="26"/>
+          <w:szCs w:val="26"/>
+        </w:rPr>
+        <w:t xml:space="preserve">Họ cũng có thể quản lý khách hàng như xem, thêm, sửa, xóa thông tin người dùng. </w:t>
+      </w:r>
+    </w:p>
+    <w:p>
+      <w:pPr>
+        <w:spacing w:line="312" w:lineRule="auto"/>
+        <w:ind w:firstLine="720"/>
+        <w:jc w:val="both"/>
+        <w:rPr>
+          <w:rFonts w:ascii="Times New Roman" w:hAnsi="Times New Roman" w:cs="Times New Roman"/>
+          <w:sz w:val="26"/>
+          <w:szCs w:val="26"/>
+        </w:rPr>
+      </w:pPr>
+      <w:r>
+        <w:rPr>
+          <w:rFonts w:ascii="Times New Roman" w:hAnsi="Times New Roman" w:cs="Times New Roman"/>
+          <w:sz w:val="26"/>
+          <w:szCs w:val="26"/>
+        </w:rPr>
+        <w:t xml:space="preserve">Ngoài ra người quản trị còn có nhiệm vụ xác nhận đặt tour của khách hàng, quản lý các tour này hoặc hủy bỏ chúng nếu cảm thấy không phù hợp (sẽ có email hủy bỏ cho khách hàng). </w:t>
+      </w:r>
+    </w:p>
+    <w:p>
       <w:bookmarkStart w:id="0" w:name="_GoBack"/>
       <w:bookmarkEnd w:id="0"/>
     </w:p>
-    <w:p>
-      <w:pPr>
-        <w:spacing w:line="312" w:lineRule="auto"/>
-        <w:ind w:firstLine="720"/>
-        <w:jc w:val="both"/>
-        <w:rPr>
-          <w:rFonts w:ascii="Times New Roman" w:hAnsi="Times New Roman" w:cs="Times New Roman"/>
-          <w:sz w:val="26"/>
-          <w:szCs w:val="26"/>
-        </w:rPr>
-      </w:pPr>
-      <w:r>
-        <w:rPr>
-          <w:rFonts w:ascii="Times New Roman" w:hAnsi="Times New Roman" w:cs="Times New Roman"/>
-          <w:sz w:val="26"/>
-          <w:szCs w:val="26"/>
-        </w:rPr>
-        <w:t xml:space="preserve">Trang chi tiết </w:t>
-      </w:r>
-      <w:r>
-        <w:rPr>
-          <w:rFonts w:ascii="Times New Roman" w:hAnsi="Times New Roman" w:cs="Times New Roman"/>
-          <w:sz w:val="26"/>
-          <w:szCs w:val="26"/>
-        </w:rPr>
-        <w:t>(L</w:t>
-      </w:r>
-      <w:r>
-        <w:rPr>
-          <w:rFonts w:ascii="Times New Roman" w:hAnsi="Times New Roman" w:cs="Times New Roman"/>
-          <w:sz w:val="26"/>
-          <w:szCs w:val="26"/>
-        </w:rPr>
-        <w:t>an)</w:t>
-      </w:r>
-    </w:p>
-    <w:p>
-      <w:pPr>
-        <w:spacing w:line="312" w:lineRule="auto"/>
-        <w:ind w:firstLine="720"/>
-        <w:jc w:val="both"/>
-        <w:rPr>
-          <w:rFonts w:ascii="Times New Roman" w:hAnsi="Times New Roman" w:cs="Times New Roman"/>
-          <w:sz w:val="26"/>
-          <w:szCs w:val="26"/>
-        </w:rPr>
-      </w:pPr>
-      <w:r>
-        <w:rPr>
-          <w:rFonts w:ascii="Times New Roman" w:hAnsi="Times New Roman" w:cs="Times New Roman"/>
-          <w:sz w:val="26"/>
-          <w:szCs w:val="26"/>
-        </w:rPr>
-        <w:softHyphen/>
-      </w:r>
-      <w:r>
-        <w:rPr>
-          <w:rFonts w:ascii="Times New Roman" w:hAnsi="Times New Roman" w:cs="Times New Roman"/>
-          <w:sz w:val="26"/>
-          <w:szCs w:val="26"/>
-        </w:rPr>
-        <w:softHyphen/>
-      </w:r>
-      <w:r>
-        <w:rPr>
-          <w:rFonts w:ascii="Times New Roman" w:hAnsi="Times New Roman" w:cs="Times New Roman"/>
-          <w:sz w:val="26"/>
-          <w:szCs w:val="26"/>
-        </w:rPr>
-        <w:softHyphen/>
-      </w:r>
-      <w:r>
-        <w:rPr>
-          <w:rFonts w:ascii="Times New Roman" w:hAnsi="Times New Roman" w:cs="Times New Roman"/>
-          <w:sz w:val="26"/>
-          <w:szCs w:val="26"/>
-        </w:rPr>
-        <w:softHyphen/>
-      </w:r>
-      <w:r>
-        <w:rPr>
-          <w:rFonts w:ascii="Times New Roman" w:hAnsi="Times New Roman" w:cs="Times New Roman"/>
-          <w:sz w:val="26"/>
-          <w:szCs w:val="26"/>
-        </w:rPr>
-        <w:softHyphen/>
-      </w:r>
-      <w:r>
-        <w:rPr>
-          <w:rFonts w:ascii="Times New Roman" w:hAnsi="Times New Roman" w:cs="Times New Roman"/>
-          <w:sz w:val="26"/>
-          <w:szCs w:val="26"/>
-        </w:rPr>
-        <w:softHyphen/>
-      </w:r>
-      <w:r>
-        <w:rPr>
-          <w:rFonts w:ascii="Times New Roman" w:hAnsi="Times New Roman" w:cs="Times New Roman"/>
-          <w:sz w:val="26"/>
-          <w:szCs w:val="26"/>
-        </w:rPr>
-        <w:softHyphen/>
-      </w:r>
-      <w:r>
-        <w:rPr>
-          <w:rFonts w:ascii="Times New Roman" w:hAnsi="Times New Roman" w:cs="Times New Roman"/>
-          <w:sz w:val="26"/>
-          <w:szCs w:val="26"/>
-        </w:rPr>
-        <w:softHyphen/>
-      </w:r>
-      <w:r>
-        <w:rPr>
-          <w:rFonts w:ascii="Times New Roman" w:hAnsi="Times New Roman" w:cs="Times New Roman"/>
-          <w:sz w:val="26"/>
-          <w:szCs w:val="26"/>
-        </w:rPr>
-        <w:softHyphen/>
-      </w:r>
-      <w:r>
-        <w:rPr>
-          <w:rFonts w:ascii="Times New Roman" w:hAnsi="Times New Roman" w:cs="Times New Roman"/>
-          <w:sz w:val="26"/>
-          <w:szCs w:val="26"/>
-        </w:rPr>
-        <w:softHyphen/>
-      </w:r>
-      <w:r>
-        <w:rPr>
-          <w:rFonts w:ascii="Times New Roman" w:hAnsi="Times New Roman" w:cs="Times New Roman"/>
-          <w:sz w:val="26"/>
-          <w:szCs w:val="26"/>
-        </w:rPr>
-        <w:softHyphen/>
-      </w:r>
-    </w:p>
-    <w:p>
-      <w:pPr>
-        <w:spacing w:line="312" w:lineRule="auto"/>
-        <w:jc w:val="both"/>
-        <w:rPr>
-          <w:rFonts w:ascii="Times New Roman" w:hAnsi="Times New Roman" w:cs="Times New Roman"/>
-          <w:b/>
-          <w:sz w:val="26"/>
-          <w:szCs w:val="26"/>
-        </w:rPr>
-      </w:pPr>
-      <w:r>
-        <w:rPr>
-          <w:rFonts w:ascii="Times New Roman" w:hAnsi="Times New Roman" w:cs="Times New Roman"/>
-          <w:b/>
-          <w:sz w:val="26"/>
-          <w:szCs w:val="26"/>
-        </w:rPr>
-        <w:t>Admin:</w:t>
-      </w:r>
-      <w:r>
-        <w:rPr>
-          <w:rFonts w:ascii="Times New Roman" w:hAnsi="Times New Roman" w:cs="Times New Roman"/>
-          <w:sz w:val="26"/>
-          <w:szCs w:val="26"/>
-        </w:rPr>
-        <w:br/>
-        <w:t xml:space="preserve">Với người quản trị viên của web, họ sẽ có nhiệm vụ thêm mới các tour du lịch, cập nhật lại các địa điểm du lịch, giá thành hoặc các thông tin khác của tour. </w:t>
-      </w:r>
-    </w:p>
-    <w:p>
-      <w:pPr>
-        <w:spacing w:line="312" w:lineRule="auto"/>
-        <w:ind w:firstLine="720"/>
-        <w:jc w:val="both"/>
-        <w:rPr>
-          <w:rFonts w:ascii="Times New Roman" w:hAnsi="Times New Roman" w:cs="Times New Roman"/>
-          <w:sz w:val="26"/>
-          <w:szCs w:val="26"/>
-        </w:rPr>
-      </w:pPr>
-      <w:r>
-        <w:rPr>
-          <w:rFonts w:ascii="Times New Roman" w:hAnsi="Times New Roman" w:cs="Times New Roman"/>
-          <w:sz w:val="26"/>
-          <w:szCs w:val="26"/>
-        </w:rPr>
-        <w:t xml:space="preserve">Họ cũng có thể quản lý khách hàng như xem, thêm, sửa, xóa thông tin người dùng. </w:t>
-      </w:r>
-    </w:p>
-    <w:p>
-      <w:pPr>
-        <w:spacing w:line="312" w:lineRule="auto"/>
-        <w:ind w:firstLine="720"/>
-        <w:jc w:val="both"/>
-        <w:rPr>
-          <w:rFonts w:ascii="Times New Roman" w:hAnsi="Times New Roman" w:cs="Times New Roman"/>
-          <w:sz w:val="26"/>
-          <w:szCs w:val="26"/>
-        </w:rPr>
-      </w:pPr>
-      <w:r>
-        <w:rPr>
-          <w:rFonts w:ascii="Times New Roman" w:hAnsi="Times New Roman" w:cs="Times New Roman"/>
-          <w:sz w:val="26"/>
-          <w:szCs w:val="26"/>
-        </w:rPr>
-        <w:t xml:space="preserve">Ngoài ra người quản trị còn có nhiệm vụ xác nhận đặt tour của khách hàng, quản lý các tour này hoặc hủy bỏ chúng nếu cảm thấy không phù hợp (sẽ có email hủy bỏ cho khách hàng). </w:t>
-      </w:r>
-    </w:p>
-    <w:p>
-      <w:pPr>
-        <w:spacing w:line="312" w:lineRule="auto"/>
-        <w:ind w:firstLine="720"/>
-        <w:jc w:val="both"/>
-        <w:rPr>
-          <w:rFonts w:ascii="Times New Roman" w:hAnsi="Times New Roman" w:cs="Times New Roman"/>
-          <w:sz w:val="26"/>
-          <w:szCs w:val="26"/>
-        </w:rPr>
-      </w:pPr>
-      <w:r>
-        <w:rPr>
-          <w:rFonts w:ascii="Times New Roman" w:hAnsi="Times New Roman" w:cs="Times New Roman"/>
-          <w:sz w:val="26"/>
-          <w:szCs w:val="26"/>
-        </w:rPr>
-        <w:softHyphen/>
-      </w:r>
-      <w:r>
-        <w:rPr>
-          <w:rFonts w:ascii="Times New Roman" w:hAnsi="Times New Roman" w:cs="Times New Roman"/>
-          <w:sz w:val="26"/>
-          <w:szCs w:val="26"/>
-        </w:rPr>
-        <w:softHyphen/>
-      </w:r>
-      <w:r>
-        <w:rPr>
-          <w:rFonts w:ascii="Times New Roman" w:hAnsi="Times New Roman" w:cs="Times New Roman"/>
-          <w:sz w:val="26"/>
-          <w:szCs w:val="26"/>
-        </w:rPr>
-        <w:softHyphen/>
-      </w:r>
-      <w:r>
-        <w:rPr>
-          <w:rFonts w:ascii="Times New Roman" w:hAnsi="Times New Roman" w:cs="Times New Roman"/>
-          <w:sz w:val="26"/>
-          <w:szCs w:val="26"/>
-        </w:rPr>
-        <w:softHyphen/>
-      </w:r>
-      <w:r>
-        <w:rPr>
-          <w:rFonts w:ascii="Times New Roman" w:hAnsi="Times New Roman" w:cs="Times New Roman"/>
-          <w:sz w:val="26"/>
-          <w:szCs w:val="26"/>
-        </w:rPr>
-        <w:softHyphen/>
-      </w:r>
-      <w:r>
-        <w:rPr>
-          <w:rFonts w:ascii="Times New Roman" w:hAnsi="Times New Roman" w:cs="Times New Roman"/>
-          <w:sz w:val="26"/>
-          <w:szCs w:val="26"/>
-        </w:rPr>
-        <w:t>4 ngày</w:t>
-      </w:r>
-    </w:p>
-    <w:p>
-      <w:pPr>
-        <w:spacing w:line="312" w:lineRule="auto"/>
-        <w:jc w:val="both"/>
-        <w:rPr>
-          <w:rFonts w:ascii="Times New Roman" w:hAnsi="Times New Roman" w:cs="Times New Roman"/>
-          <w:sz w:val="26"/>
-          <w:szCs w:val="26"/>
-        </w:rPr>
-      </w:pPr>
-      <w:r>
-        <w:rPr>
-          <w:rFonts w:ascii="Times New Roman" w:hAnsi="Times New Roman" w:cs="Times New Roman"/>
-          <w:sz w:val="26"/>
-          <w:szCs w:val="26"/>
-        </w:rPr>
-        <w:t>Đăng kí</w:t>
-      </w:r>
-    </w:p>
-    <w:p>
-      <w:pPr>
-        <w:spacing w:line="312" w:lineRule="auto"/>
-        <w:jc w:val="both"/>
-        <w:rPr>
-          <w:rFonts w:ascii="Times New Roman" w:hAnsi="Times New Roman" w:cs="Times New Roman"/>
-          <w:sz w:val="26"/>
-          <w:szCs w:val="26"/>
-        </w:rPr>
-      </w:pPr>
-      <w:r>
-        <w:rPr>
-          <w:rFonts w:ascii="Times New Roman" w:hAnsi="Times New Roman" w:cs="Times New Roman"/>
-          <w:sz w:val="26"/>
-          <w:szCs w:val="26"/>
-        </w:rPr>
-        <w:t>Đăng nhập</w:t>
-      </w:r>
-    </w:p>
-    <w:p>
-      <w:pPr>
-        <w:spacing w:line="312" w:lineRule="auto"/>
-        <w:jc w:val="both"/>
-        <w:rPr>
-          <w:rFonts w:ascii="Times New Roman" w:hAnsi="Times New Roman" w:cs="Times New Roman"/>
-          <w:sz w:val="26"/>
-          <w:szCs w:val="26"/>
-        </w:rPr>
-      </w:pPr>
-      <w:r>
-        <w:rPr>
-          <w:rFonts w:ascii="Times New Roman" w:hAnsi="Times New Roman" w:cs="Times New Roman"/>
-          <w:sz w:val="26"/>
-          <w:szCs w:val="26"/>
-        </w:rPr>
-        <w:t>Trang chủ admin</w:t>
-      </w:r>
-    </w:p>
-    <w:p>
-      <w:pPr>
-        <w:spacing w:line="312" w:lineRule="auto"/>
-        <w:jc w:val="both"/>
-        <w:rPr>
-          <w:rFonts w:ascii="Times New Roman" w:hAnsi="Times New Roman" w:cs="Times New Roman"/>
-          <w:sz w:val="26"/>
-          <w:szCs w:val="26"/>
-        </w:rPr>
-      </w:pPr>
-    </w:p>
-    <w:p>
-      <w:pPr>
-        <w:spacing w:line="312" w:lineRule="auto"/>
-        <w:jc w:val="both"/>
-        <w:rPr>
-          <w:rFonts w:ascii="Times New Roman" w:hAnsi="Times New Roman" w:cs="Times New Roman"/>
-          <w:sz w:val="26"/>
-          <w:szCs w:val="26"/>
-        </w:rPr>
-      </w:pPr>
-      <w:r>
-        <w:rPr>
-          <w:rFonts w:ascii="Times New Roman" w:hAnsi="Times New Roman" w:cs="Times New Roman"/>
-          <w:sz w:val="26"/>
-          <w:szCs w:val="26"/>
-        </w:rPr>
-        <w:tab/>
-      </w:r>
-      <w:r>
-        <w:rPr>
-          <w:rFonts w:ascii="Times New Roman" w:hAnsi="Times New Roman" w:cs="Times New Roman"/>
-          <w:sz w:val="26"/>
-          <w:szCs w:val="26"/>
-        </w:rPr>
-        <w:t>7 ngày còn lại code chức năng</w:t>
-      </w:r>
-    </w:p>
-    <w:p/>
     <w:sectPr>
       <w:pgSz w:w="12240" w:h="15840"/>
       <w:pgMar w:top="1440" w:right="1440" w:bottom="1440" w:left="1440" w:header="720" w:footer="720" w:gutter="0"/>

</xml_diff>